<commit_message>
changed rcp file to account for  rouse model with loops corresponding to peaks (new). summarized the peak calling procedure.
</commit_message>
<xml_diff>
--- a/Documents/(article) Random Loop Model to Explain the TAD in CC Experiments/TODO.docx
+++ b/Documents/(article) Random Loop Model to Explain the TAD in CC Experiments/TODO.docx
@@ -3,15 +3,20 @@
 <w:document xmlns:wpc="http://schemas.microsoft.com/office/word/2010/wordprocessingCanvas" xmlns:mc="http://schemas.openxmlformats.org/markup-compatibility/2006" xmlns:o="urn:schemas-microsoft-com:office:office" xmlns:r="http://schemas.openxmlformats.org/officeDocument/2006/relationships" xmlns:m="http://schemas.openxmlformats.org/officeDocument/2006/math" xmlns:v="urn:schemas-microsoft-com:vml" xmlns:wp14="http://schemas.microsoft.com/office/word/2010/wordprocessingDrawing" xmlns:wp="http://schemas.openxmlformats.org/drawingml/2006/wordprocessingDrawing" xmlns:w10="urn:schemas-microsoft-com:office:word" xmlns:w="http://schemas.openxmlformats.org/wordprocessingml/2006/main" xmlns:w14="http://schemas.microsoft.com/office/word/2010/wordml" xmlns:w15="http://schemas.microsoft.com/office/word/2012/wordml" xmlns:wpg="http://schemas.microsoft.com/office/word/2010/wordprocessingGroup" xmlns:wpi="http://schemas.microsoft.com/office/word/2010/wordprocessingInk" xmlns:wne="http://schemas.microsoft.com/office/word/2006/wordml" xmlns:wps="http://schemas.microsoft.com/office/word/2010/wordprocessingShape" mc:Ignorable="w14 w15 wp14">
   <w:body>
     <w:p>
+      <w:r>
+        <w:t>17.11.14</w:t>
+      </w:r>
+    </w:p>
+    <w:p>
       <w:pPr>
         <w:pStyle w:val="ListParagraph"/>
         <w:numPr>
           <w:ilvl w:val="0"/>
-          <w:numId w:val="1"/>
+          <w:numId w:val="2"/>
         </w:numPr>
       </w:pPr>
       <w:r>
-        <w:t>Add figures according to the order David instructed</w:t>
+        <w:t>Figure 1. Change “Distance” to “d”</w:t>
       </w:r>
     </w:p>
     <w:p>
@@ -19,11 +24,91 @@
         <w:pStyle w:val="ListParagraph"/>
         <w:numPr>
           <w:ilvl w:val="0"/>
-          <w:numId w:val="1"/>
+          <w:numId w:val="2"/>
         </w:numPr>
       </w:pPr>
       <w:r>
-        <w:t xml:space="preserve">Find the connection between the eig and the MFPT in a loop </w:t>
+        <w:t xml:space="preserve">Find the spring constant corresponding to the encounter seen in peaks </w:t>
+      </w:r>
+    </w:p>
+    <w:p>
+      <w:pPr>
+        <w:pStyle w:val="ListParagraph"/>
+        <w:numPr>
+          <w:ilvl w:val="0"/>
+          <w:numId w:val="2"/>
+        </w:numPr>
+      </w:pPr>
+      <w:r>
+        <w:t>Figure 2.  Add sketch of Polymer with loops corresponding to peaks</w:t>
+      </w:r>
+    </w:p>
+    <w:p>
+      <w:pPr>
+        <w:pStyle w:val="ListParagraph"/>
+        <w:numPr>
+          <w:ilvl w:val="0"/>
+          <w:numId w:val="2"/>
+        </w:numPr>
+      </w:pPr>
+      <w:r>
+        <w:t>Figure 2. Add encounter probability graph from simulations</w:t>
+      </w:r>
+    </w:p>
+    <w:p>
+      <w:pPr>
+        <w:pStyle w:val="ListParagraph"/>
+        <w:numPr>
+          <w:ilvl w:val="0"/>
+          <w:numId w:val="2"/>
+        </w:numPr>
+      </w:pPr>
+      <w:r>
+        <w:t>Change “loops” to “connectors”</w:t>
+      </w:r>
+    </w:p>
+    <w:p>
+      <w:pPr>
+        <w:pStyle w:val="ListParagraph"/>
+        <w:numPr>
+          <w:ilvl w:val="0"/>
+          <w:numId w:val="2"/>
+        </w:numPr>
+      </w:pPr>
+      <w:r>
+        <w:t>Figure 3. Calculate the anomalous exponent &lt;|x(</w:t>
+      </w:r>
+      <w:proofErr w:type="spellStart"/>
+      <w:r>
+        <w:t>t+dt</w:t>
+      </w:r>
+      <w:proofErr w:type="spellEnd"/>
+      <w:r>
+        <w:t>)-x(t)|^2&gt; for each bead in the TAD</w:t>
+      </w:r>
+    </w:p>
+    <w:p>
+      <w:pPr>
+        <w:pStyle w:val="ListParagraph"/>
+        <w:numPr>
+          <w:ilvl w:val="0"/>
+          <w:numId w:val="2"/>
+        </w:numPr>
+      </w:pPr>
+      <w:r>
+        <w:t xml:space="preserve">Figure 4. Separate between TAD D and E in the analysis. </w:t>
+      </w:r>
+    </w:p>
+    <w:p>
+      <w:pPr>
+        <w:pStyle w:val="ListParagraph"/>
+        <w:numPr>
+          <w:ilvl w:val="0"/>
+          <w:numId w:val="2"/>
+        </w:numPr>
+      </w:pPr>
+      <w:r>
+        <w:t xml:space="preserve">Figure 4 add bars representing TAD D and E in the encounter histogram. </w:t>
       </w:r>
       <w:bookmarkStart w:id="0" w:name="_GoBack"/>
       <w:bookmarkEnd w:id="0"/>
@@ -41,6 +126,95 @@
 <file path=word/numbering.xml><?xml version="1.0" encoding="utf-8"?>
 <w:numbering xmlns:wpc="http://schemas.microsoft.com/office/word/2010/wordprocessingCanvas" xmlns:mc="http://schemas.openxmlformats.org/markup-compatibility/2006" xmlns:o="urn:schemas-microsoft-com:office:office" xmlns:r="http://schemas.openxmlformats.org/officeDocument/2006/relationships" xmlns:m="http://schemas.openxmlformats.org/officeDocument/2006/math" xmlns:v="urn:schemas-microsoft-com:vml" xmlns:wp14="http://schemas.microsoft.com/office/word/2010/wordprocessingDrawing" xmlns:wp="http://schemas.openxmlformats.org/drawingml/2006/wordprocessingDrawing" xmlns:w10="urn:schemas-microsoft-com:office:word" xmlns:w="http://schemas.openxmlformats.org/wordprocessingml/2006/main" xmlns:w14="http://schemas.microsoft.com/office/word/2010/wordml" xmlns:w15="http://schemas.microsoft.com/office/word/2012/wordml" xmlns:wpg="http://schemas.microsoft.com/office/word/2010/wordprocessingGroup" xmlns:wpi="http://schemas.microsoft.com/office/word/2010/wordprocessingInk" xmlns:wne="http://schemas.microsoft.com/office/word/2006/wordml" xmlns:wps="http://schemas.microsoft.com/office/word/2010/wordprocessingShape" mc:Ignorable="w14 w15 wp14">
   <w:abstractNum w:abstractNumId="0">
+    <w:nsid w:val="27937301"/>
+    <w:multiLevelType w:val="hybridMultilevel"/>
+    <w:tmpl w:val="607E2E62"/>
+    <w:lvl w:ilvl="0" w:tplc="0409000F">
+      <w:start w:val="1"/>
+      <w:numFmt w:val="decimal"/>
+      <w:lvlText w:val="%1."/>
+      <w:lvlJc w:val="left"/>
+      <w:pPr>
+        <w:ind w:left="720" w:hanging="360"/>
+      </w:pPr>
+      <w:rPr>
+        <w:rFonts w:hint="default"/>
+      </w:rPr>
+    </w:lvl>
+    <w:lvl w:ilvl="1" w:tplc="04090019" w:tentative="1">
+      <w:start w:val="1"/>
+      <w:numFmt w:val="lowerLetter"/>
+      <w:lvlText w:val="%2."/>
+      <w:lvlJc w:val="left"/>
+      <w:pPr>
+        <w:ind w:left="1440" w:hanging="360"/>
+      </w:pPr>
+    </w:lvl>
+    <w:lvl w:ilvl="2" w:tplc="0409001B" w:tentative="1">
+      <w:start w:val="1"/>
+      <w:numFmt w:val="lowerRoman"/>
+      <w:lvlText w:val="%3."/>
+      <w:lvlJc w:val="right"/>
+      <w:pPr>
+        <w:ind w:left="2160" w:hanging="180"/>
+      </w:pPr>
+    </w:lvl>
+    <w:lvl w:ilvl="3" w:tplc="0409000F" w:tentative="1">
+      <w:start w:val="1"/>
+      <w:numFmt w:val="decimal"/>
+      <w:lvlText w:val="%4."/>
+      <w:lvlJc w:val="left"/>
+      <w:pPr>
+        <w:ind w:left="2880" w:hanging="360"/>
+      </w:pPr>
+    </w:lvl>
+    <w:lvl w:ilvl="4" w:tplc="04090019" w:tentative="1">
+      <w:start w:val="1"/>
+      <w:numFmt w:val="lowerLetter"/>
+      <w:lvlText w:val="%5."/>
+      <w:lvlJc w:val="left"/>
+      <w:pPr>
+        <w:ind w:left="3600" w:hanging="360"/>
+      </w:pPr>
+    </w:lvl>
+    <w:lvl w:ilvl="5" w:tplc="0409001B" w:tentative="1">
+      <w:start w:val="1"/>
+      <w:numFmt w:val="lowerRoman"/>
+      <w:lvlText w:val="%6."/>
+      <w:lvlJc w:val="right"/>
+      <w:pPr>
+        <w:ind w:left="4320" w:hanging="180"/>
+      </w:pPr>
+    </w:lvl>
+    <w:lvl w:ilvl="6" w:tplc="0409000F" w:tentative="1">
+      <w:start w:val="1"/>
+      <w:numFmt w:val="decimal"/>
+      <w:lvlText w:val="%7."/>
+      <w:lvlJc w:val="left"/>
+      <w:pPr>
+        <w:ind w:left="5040" w:hanging="360"/>
+      </w:pPr>
+    </w:lvl>
+    <w:lvl w:ilvl="7" w:tplc="04090019" w:tentative="1">
+      <w:start w:val="1"/>
+      <w:numFmt w:val="lowerLetter"/>
+      <w:lvlText w:val="%8."/>
+      <w:lvlJc w:val="left"/>
+      <w:pPr>
+        <w:ind w:left="5760" w:hanging="360"/>
+      </w:pPr>
+    </w:lvl>
+    <w:lvl w:ilvl="8" w:tplc="0409001B" w:tentative="1">
+      <w:start w:val="1"/>
+      <w:numFmt w:val="lowerRoman"/>
+      <w:lvlText w:val="%9."/>
+      <w:lvlJc w:val="right"/>
+      <w:pPr>
+        <w:ind w:left="6480" w:hanging="180"/>
+      </w:pPr>
+    </w:lvl>
+  </w:abstractNum>
+  <w:abstractNum w:abstractNumId="1">
     <w:nsid w:val="546C689A"/>
     <w:multiLevelType w:val="hybridMultilevel"/>
     <w:tmpl w:val="7E526E40"/>
@@ -130,6 +304,9 @@
     </w:lvl>
   </w:abstractNum>
   <w:num w:numId="1">
+    <w:abstractNumId w:val="1"/>
+  </w:num>
+  <w:num w:numId="2">
     <w:abstractNumId w:val="0"/>
   </w:num>
 </w:numbering>

</xml_diff>

<commit_message>
added figure02 for the peaks of the encounter data. updated the text
</commit_message>
<xml_diff>
--- a/Documents/(article) Random Loop Model to Explain the TAD in CC Experiments/TODO.docx
+++ b/Documents/(article) Random Loop Model to Explain the TAD in CC Experiments/TODO.docx
@@ -14,8 +14,14 @@
           <w:ilvl w:val="0"/>
           <w:numId w:val="2"/>
         </w:numPr>
+        <w:rPr>
+          <w:strike/>
+        </w:rPr>
       </w:pPr>
       <w:r>
+        <w:rPr>
+          <w:strike/>
+        </w:rPr>
         <w:t>Figure 1. Change “Distance” to “d”</w:t>
       </w:r>
     </w:p>
@@ -38,8 +44,14 @@
           <w:ilvl w:val="0"/>
           <w:numId w:val="2"/>
         </w:numPr>
+        <w:rPr>
+          <w:strike/>
+        </w:rPr>
       </w:pPr>
       <w:r>
+        <w:rPr>
+          <w:strike/>
+        </w:rPr>
         <w:t>Figure 2.  Add sketch of Polymer with loops corresponding to peaks</w:t>
       </w:r>
     </w:p>
@@ -50,8 +62,14 @@
           <w:ilvl w:val="0"/>
           <w:numId w:val="2"/>
         </w:numPr>
+        <w:rPr>
+          <w:strike/>
+        </w:rPr>
       </w:pPr>
       <w:r>
+        <w:rPr>
+          <w:strike/>
+        </w:rPr>
         <w:t>Figure 2. Add encounter probability graph from simulations</w:t>
       </w:r>
     </w:p>
@@ -76,15 +94,15 @@
         </w:numPr>
       </w:pPr>
       <w:r>
-        <w:t>Figure 3. Calculate the anomalous exponent &lt;|x(</w:t>
+        <w:t>Figure 3. Calculate the anomalous exponent &lt;|x(t</w:t>
       </w:r>
-      <w:proofErr w:type="spellStart"/>
       <w:r>
-        <w:t>t+dt</w:t>
+        <w:t>)-x(0</w:t>
       </w:r>
-      <w:proofErr w:type="spellEnd"/>
+      <w:bookmarkStart w:id="0" w:name="_GoBack"/>
+      <w:bookmarkEnd w:id="0"/>
       <w:r>
-        <w:t>)-x(t)|^2&gt; for each bead in the TAD</w:t>
+        <w:t>)|^2&gt; for each bead in the TAD</w:t>
       </w:r>
     </w:p>
     <w:p>
@@ -106,12 +124,16 @@
           <w:ilvl w:val="0"/>
           <w:numId w:val="2"/>
         </w:numPr>
+        <w:rPr>
+          <w:strike/>
+        </w:rPr>
       </w:pPr>
       <w:r>
+        <w:rPr>
+          <w:strike/>
+        </w:rPr>
         <w:t xml:space="preserve">Figure 4 add bars representing TAD D and E in the encounter histogram. </w:t>
       </w:r>
-      <w:bookmarkStart w:id="0" w:name="_GoBack"/>
-      <w:bookmarkEnd w:id="0"/>
     </w:p>
     <w:sectPr>
       <w:pgSz w:w="12240" w:h="15840"/>

</xml_diff>

<commit_message>
moved the jpg files to their own folder
</commit_message>
<xml_diff>
--- a/Documents/(article) Random Loop Model to Explain the TAD in CC Experiments/TODO.docx
+++ b/Documents/(article) Random Loop Model to Explain the TAD in CC Experiments/TODO.docx
@@ -4,7 +4,10 @@
   <w:body>
     <w:p>
       <w:r>
-        <w:t>17.11.14</w:t>
+        <w:t>01.12</w:t>
+      </w:r>
+      <w:r>
+        <w:t>.14</w:t>
       </w:r>
     </w:p>
     <w:p>
@@ -82,57 +85,438 @@
         </w:numPr>
       </w:pPr>
       <w:r>
-        <w:t>Change “loops” to “connectors”</w:t>
-      </w:r>
-    </w:p>
-    <w:p>
-      <w:pPr>
-        <w:pStyle w:val="ListParagraph"/>
-        <w:numPr>
-          <w:ilvl w:val="0"/>
-          <w:numId w:val="2"/>
-        </w:numPr>
-      </w:pPr>
-      <w:r>
+        <w:t>Change “loops” to “</w:t>
+      </w:r>
+      <w:r>
+        <w:t>Loops (L)</w:t>
+      </w:r>
+      <w:r>
+        <w:t>”</w:t>
+      </w:r>
+    </w:p>
+    <w:p>
+      <w:pPr>
+        <w:pStyle w:val="ListParagraph"/>
+        <w:numPr>
+          <w:ilvl w:val="0"/>
+          <w:numId w:val="2"/>
+        </w:numPr>
+        <w:rPr>
+          <w:strike/>
+        </w:rPr>
+      </w:pPr>
+      <w:r>
+        <w:rPr>
+          <w:strike/>
+        </w:rPr>
         <w:t>Figure 3. Calculate the anomalous exponent &lt;|x(t</w:t>
       </w:r>
       <w:r>
+        <w:rPr>
+          <w:strike/>
+        </w:rPr>
         <w:t>)-x(0</w:t>
+      </w:r>
+      <w:r>
+        <w:rPr>
+          <w:strike/>
+        </w:rPr>
+        <w:t>)|^2&gt; for each bead in the TAD</w:t>
+      </w:r>
+    </w:p>
+    <w:p>
+      <w:pPr>
+        <w:pStyle w:val="ListParagraph"/>
+        <w:numPr>
+          <w:ilvl w:val="0"/>
+          <w:numId w:val="2"/>
+        </w:numPr>
+        <w:rPr>
+          <w:strike/>
+        </w:rPr>
+      </w:pPr>
+      <w:r>
+        <w:rPr>
+          <w:strike/>
+        </w:rPr>
+        <w:t xml:space="preserve">Figure 4. Separate between TAD D and E in the analysis. </w:t>
+      </w:r>
+    </w:p>
+    <w:p>
+      <w:pPr>
+        <w:pStyle w:val="ListParagraph"/>
+        <w:numPr>
+          <w:ilvl w:val="0"/>
+          <w:numId w:val="2"/>
+        </w:numPr>
+        <w:rPr>
+          <w:strike/>
+        </w:rPr>
+      </w:pPr>
+      <w:r>
+        <w:rPr>
+          <w:strike/>
+        </w:rPr>
+        <w:t xml:space="preserve">Figure 4 add bars representing TAD D and E in the encounter histogram. </w:t>
+      </w:r>
+    </w:p>
+    <w:p>
+      <w:pPr>
+        <w:pStyle w:val="ListParagraph"/>
+        <w:numPr>
+          <w:ilvl w:val="0"/>
+          <w:numId w:val="2"/>
+        </w:numPr>
+        <w:rPr>
+          <w:strike/>
+        </w:rPr>
+      </w:pPr>
+      <w:r>
+        <w:t>Replace beta by decay exp</w:t>
+      </w:r>
+      <w:r>
+        <w:t xml:space="preserve">. </w:t>
+      </w:r>
+      <w:r>
+        <w:t xml:space="preserve"> </w:t>
+      </w:r>
+    </w:p>
+    <w:p>
+      <w:pPr>
+        <w:pStyle w:val="ListParagraph"/>
+        <w:numPr>
+          <w:ilvl w:val="0"/>
+          <w:numId w:val="2"/>
+        </w:numPr>
+      </w:pPr>
+      <w:r>
+        <w:t xml:space="preserve">General: </w:t>
+      </w:r>
+      <w:r>
+        <w:t xml:space="preserve">Change panels letters </w:t>
+      </w:r>
+      <w:r>
+        <w:t>to lower case</w:t>
+      </w:r>
+    </w:p>
+    <w:p>
+      <w:pPr>
+        <w:pStyle w:val="ListParagraph"/>
+        <w:numPr>
+          <w:ilvl w:val="0"/>
+          <w:numId w:val="2"/>
+        </w:numPr>
+      </w:pPr>
+      <w:r>
+        <w:t>General: match boxes widths (scales)</w:t>
+      </w:r>
+    </w:p>
+    <w:p>
+      <w:pPr>
+        <w:pStyle w:val="ListParagraph"/>
+        <w:numPr>
+          <w:ilvl w:val="0"/>
+          <w:numId w:val="2"/>
+        </w:numPr>
+        <w:rPr>
+          <w:strike/>
+        </w:rPr>
+      </w:pPr>
+      <w:r>
+        <w:t>Figure01 add titles</w:t>
+      </w:r>
+      <w:r>
+        <w:t>, change panel letters to lowercase</w:t>
+      </w:r>
+      <w:r>
+        <w:t xml:space="preserve"> </w:t>
+      </w:r>
+    </w:p>
+    <w:p>
+      <w:pPr>
+        <w:pStyle w:val="ListParagraph"/>
+        <w:numPr>
+          <w:ilvl w:val="0"/>
+          <w:numId w:val="2"/>
+        </w:numPr>
+        <w:rPr>
+          <w:strike/>
+        </w:rPr>
+      </w:pPr>
+      <w:r>
+        <w:t xml:space="preserve">Figure02 change panel letters to lowercase </w:t>
+      </w:r>
+    </w:p>
+    <w:p>
+      <w:pPr>
+        <w:pStyle w:val="ListParagraph"/>
+        <w:numPr>
+          <w:ilvl w:val="0"/>
+          <w:numId w:val="2"/>
+        </w:numPr>
+        <w:rPr>
+          <w:strike/>
+        </w:rPr>
+      </w:pPr>
+      <w:r>
+        <w:t>Figure02 panel (a) add beads indices at loops positions</w:t>
+      </w:r>
+    </w:p>
+    <w:p>
+      <w:pPr>
+        <w:pStyle w:val="ListParagraph"/>
+        <w:numPr>
+          <w:ilvl w:val="0"/>
+          <w:numId w:val="2"/>
+        </w:numPr>
+        <w:rPr>
+          <w:strike/>
+        </w:rPr>
+      </w:pPr>
+      <w:r>
+        <w:t>Figure02 panel (a) add legend, add title “Rouse polymer model</w:t>
+      </w:r>
+    </w:p>
+    <w:p>
+      <w:pPr>
+        <w:pStyle w:val="ListParagraph"/>
+        <w:numPr>
+          <w:ilvl w:val="0"/>
+          <w:numId w:val="2"/>
+        </w:numPr>
+        <w:rPr>
+          <w:strike/>
+        </w:rPr>
+      </w:pPr>
+      <w:r>
+        <w:t xml:space="preserve">Figure 02 panel (a) add alpha value </w:t>
+      </w:r>
+    </w:p>
+    <w:p>
+      <w:pPr>
+        <w:pStyle w:val="ListParagraph"/>
+        <w:numPr>
+          <w:ilvl w:val="0"/>
+          <w:numId w:val="2"/>
+        </w:numPr>
+      </w:pPr>
+      <w:r>
+        <w:t xml:space="preserve">Figure02 </w:t>
+      </w:r>
+      <w:r>
+        <w:t>panel (b) add title “simulation”</w:t>
+      </w:r>
+    </w:p>
+    <w:p>
+      <w:pPr>
+        <w:pStyle w:val="ListParagraph"/>
+        <w:numPr>
+          <w:ilvl w:val="0"/>
+          <w:numId w:val="2"/>
+        </w:numPr>
+        <w:rPr>
+          <w:strike/>
+        </w:rPr>
+      </w:pPr>
+      <w:r>
+        <w:t xml:space="preserve">Figure02 panel (c) change lower case p to upper case in y label </w:t>
+      </w:r>
+    </w:p>
+    <w:p>
+      <w:pPr>
+        <w:pStyle w:val="ListParagraph"/>
+        <w:numPr>
+          <w:ilvl w:val="0"/>
+          <w:numId w:val="2"/>
+        </w:numPr>
+        <w:rPr>
+          <w:strike/>
+        </w:rPr>
+      </w:pPr>
+      <w:r>
+        <w:t xml:space="preserve">Figure02 panel (c) add mean beta curve </w:t>
+      </w:r>
+    </w:p>
+    <w:p>
+      <w:pPr>
+        <w:pStyle w:val="ListParagraph"/>
+        <w:numPr>
+          <w:ilvl w:val="0"/>
+          <w:numId w:val="2"/>
+        </w:numPr>
+        <w:rPr>
+          <w:strike/>
+        </w:rPr>
+      </w:pPr>
+      <w:r>
+        <w:t>Figure03 change panel letters to lower case</w:t>
+      </w:r>
+    </w:p>
+    <w:p>
+      <w:pPr>
+        <w:pStyle w:val="ListParagraph"/>
+        <w:numPr>
+          <w:ilvl w:val="0"/>
+          <w:numId w:val="2"/>
+        </w:numPr>
+        <w:rPr>
+          <w:strike/>
+        </w:rPr>
+      </w:pPr>
+      <w:r>
+        <w:t>Figure03 panel (b) change beta to decay exp.</w:t>
+      </w:r>
+    </w:p>
+    <w:p>
+      <w:pPr>
+        <w:pStyle w:val="ListParagraph"/>
+        <w:numPr>
+          <w:ilvl w:val="0"/>
+          <w:numId w:val="2"/>
+        </w:numPr>
+        <w:rPr>
+          <w:strike/>
+        </w:rPr>
+      </w:pPr>
+      <w:r>
+        <w:t>Figure03 panel (b) write the N_L=</w:t>
+      </w:r>
+      <w:r>
+        <w:t>…</w:t>
+      </w:r>
+      <w:r>
+        <w:t xml:space="preserve"> as number of loops in each box</w:t>
+      </w:r>
+    </w:p>
+    <w:p>
+      <w:pPr>
+        <w:pStyle w:val="ListParagraph"/>
+        <w:numPr>
+          <w:ilvl w:val="0"/>
+          <w:numId w:val="2"/>
+        </w:numPr>
+      </w:pPr>
+      <w:r>
+        <w:t>Figure</w:t>
+      </w:r>
+      <w:r>
+        <w:t>03 panel (d) change Loops to L, write x label as “Loops (L)”</w:t>
+      </w:r>
+    </w:p>
+    <w:p>
+      <w:pPr>
+        <w:pStyle w:val="ListParagraph"/>
+        <w:numPr>
+          <w:ilvl w:val="0"/>
+          <w:numId w:val="2"/>
+        </w:numPr>
+      </w:pPr>
+      <w:r>
+        <w:t>Figure0</w:t>
+      </w:r>
+      <w:r>
+        <w:t>4 panel (b) write N_L=</w:t>
+      </w:r>
+      <w:r>
+        <w:t>…</w:t>
+      </w:r>
+      <w:r>
+        <w:t xml:space="preserve"> as number of loops in each box</w:t>
+      </w:r>
+    </w:p>
+    <w:p>
+      <w:pPr>
+        <w:pStyle w:val="ListParagraph"/>
+        <w:numPr>
+          <w:ilvl w:val="0"/>
+          <w:numId w:val="2"/>
+        </w:numPr>
+      </w:pPr>
+      <w:r>
+        <w:t>Figure04 panel (c) replace beta by decay exp.</w:t>
+      </w:r>
+    </w:p>
+    <w:p>
+      <w:pPr>
+        <w:pStyle w:val="ListParagraph"/>
+        <w:numPr>
+          <w:ilvl w:val="0"/>
+          <w:numId w:val="2"/>
+        </w:numPr>
+      </w:pPr>
+      <w:r>
+        <w:t>Figure04 panel (d) change loops to L. write Loops (L) in x label</w:t>
+      </w:r>
+    </w:p>
+    <w:p>
+      <w:pPr>
+        <w:pStyle w:val="ListParagraph"/>
+        <w:numPr>
+          <w:ilvl w:val="0"/>
+          <w:numId w:val="2"/>
+        </w:numPr>
+      </w:pPr>
+      <w:r>
+        <w:t xml:space="preserve">Figure04 panel (d) change beta to decay exp.  </w:t>
+      </w:r>
+    </w:p>
+    <w:p>
+      <w:pPr>
+        <w:pStyle w:val="ListParagraph"/>
+        <w:numPr>
+          <w:ilvl w:val="0"/>
+          <w:numId w:val="2"/>
+        </w:numPr>
+      </w:pPr>
+      <w:r>
+        <w:t>Figure04 panel (e) replace x label by bead Index</w:t>
+      </w:r>
+    </w:p>
+    <w:p>
+      <w:pPr>
+        <w:pStyle w:val="ListParagraph"/>
+        <w:numPr>
+          <w:ilvl w:val="0"/>
+          <w:numId w:val="2"/>
+        </w:numPr>
+      </w:pPr>
+      <w:r>
+        <w:t xml:space="preserve">Figure04 panel (e) replace y label by anomalous exp. </w:t>
+      </w:r>
+    </w:p>
+    <w:p>
+      <w:pPr>
+        <w:pStyle w:val="ListParagraph"/>
+        <w:numPr>
+          <w:ilvl w:val="0"/>
+          <w:numId w:val="2"/>
+        </w:numPr>
+      </w:pPr>
+      <w:r>
+        <w:t>Figure04 panel (e) add N_L=.</w:t>
+      </w:r>
+      <w:r>
+        <w:t>.</w:t>
+      </w:r>
+      <w:r>
+        <w:t>. as number of loops in each box</w:t>
+      </w:r>
+    </w:p>
+    <w:p>
+      <w:pPr>
+        <w:pStyle w:val="ListParagraph"/>
+        <w:numPr>
+          <w:ilvl w:val="0"/>
+          <w:numId w:val="2"/>
+        </w:numPr>
+      </w:pPr>
+      <w:r>
+        <w:t>Figure06+07 join the two figure</w:t>
       </w:r>
       <w:bookmarkStart w:id="0" w:name="_GoBack"/>
       <w:bookmarkEnd w:id="0"/>
       <w:r>
-        <w:t>)|^2&gt; for each bead in the TAD</w:t>
-      </w:r>
-    </w:p>
-    <w:p>
-      <w:pPr>
-        <w:pStyle w:val="ListParagraph"/>
-        <w:numPr>
-          <w:ilvl w:val="0"/>
-          <w:numId w:val="2"/>
-        </w:numPr>
-      </w:pPr>
-      <w:r>
-        <w:t xml:space="preserve">Figure 4. Separate between TAD D and E in the analysis. </w:t>
-      </w:r>
-    </w:p>
-    <w:p>
-      <w:pPr>
-        <w:pStyle w:val="ListParagraph"/>
-        <w:numPr>
-          <w:ilvl w:val="0"/>
-          <w:numId w:val="2"/>
-        </w:numPr>
-        <w:rPr>
-          <w:strike/>
-        </w:rPr>
-      </w:pPr>
-      <w:r>
-        <w:rPr>
-          <w:strike/>
-        </w:rPr>
-        <w:t xml:space="preserve">Figure 4 add bars representing TAD D and E in the encounter histogram. </w:t>
+        <w:t xml:space="preserve">s into one </w:t>
       </w:r>
     </w:p>
     <w:sectPr>
@@ -150,8 +534,8 @@
   <w:abstractNum w:abstractNumId="0">
     <w:nsid w:val="27937301"/>
     <w:multiLevelType w:val="hybridMultilevel"/>
-    <w:tmpl w:val="607E2E62"/>
-    <w:lvl w:ilvl="0" w:tplc="0409000F">
+    <w:tmpl w:val="CEFE5DB6"/>
+    <w:lvl w:ilvl="0" w:tplc="80FE0166">
       <w:start w:val="1"/>
       <w:numFmt w:val="decimal"/>
       <w:lvlText w:val="%1."/>
@@ -161,6 +545,7 @@
       </w:pPr>
       <w:rPr>
         <w:rFonts w:hint="default"/>
+        <w:strike w:val="0"/>
       </w:rPr>
     </w:lvl>
     <w:lvl w:ilvl="1" w:tplc="04090019" w:tentative="1">

</xml_diff>

<commit_message>
updated fig files and jpgs for the article. running beta polymer with 307 beads and peaks
</commit_message>
<xml_diff>
--- a/Documents/(article) Random Loop Model to Explain the TAD in CC Experiments/TODO.docx
+++ b/Documents/(article) Random Loop Model to Explain the TAD in CC Experiments/TODO.docx
@@ -218,17 +218,38 @@
           <w:ilvl w:val="0"/>
           <w:numId w:val="2"/>
         </w:numPr>
-        <w:rPr>
-          <w:strike/>
-        </w:rPr>
-      </w:pPr>
-      <w:r>
+      </w:pPr>
+      <w:r>
+        <w:t xml:space="preserve">General: change all fonts to Helvetica </w:t>
+      </w:r>
+    </w:p>
+    <w:p>
+      <w:pPr>
+        <w:pStyle w:val="ListParagraph"/>
+        <w:numPr>
+          <w:ilvl w:val="0"/>
+          <w:numId w:val="2"/>
+        </w:numPr>
+        <w:rPr>
+          <w:strike/>
+        </w:rPr>
+      </w:pPr>
+      <w:r>
+        <w:rPr>
+          <w:strike/>
+        </w:rPr>
         <w:t>Figure01 add titles</w:t>
       </w:r>
       <w:r>
+        <w:rPr>
+          <w:strike/>
+        </w:rPr>
         <w:t>, change panel letters to lowercase</w:t>
       </w:r>
       <w:r>
+        <w:rPr>
+          <w:strike/>
+        </w:rPr>
         <w:t xml:space="preserve"> </w:t>
       </w:r>
     </w:p>
@@ -244,6 +265,9 @@
         </w:rPr>
       </w:pPr>
       <w:r>
+        <w:rPr>
+          <w:strike/>
+        </w:rPr>
         <w:t xml:space="preserve">Figure02 change panel letters to lowercase </w:t>
       </w:r>
     </w:p>
@@ -259,6 +283,9 @@
         </w:rPr>
       </w:pPr>
       <w:r>
+        <w:rPr>
+          <w:strike/>
+        </w:rPr>
         <w:t>Figure02 panel (a) add beads indices at loops positions</w:t>
       </w:r>
     </w:p>
@@ -274,21 +301,33 @@
         </w:rPr>
       </w:pPr>
       <w:r>
+        <w:rPr>
+          <w:strike/>
+        </w:rPr>
         <w:t>Figure02 panel (a) add legend, add title “Rouse polymer model</w:t>
       </w:r>
-    </w:p>
-    <w:p>
-      <w:pPr>
-        <w:pStyle w:val="ListParagraph"/>
-        <w:numPr>
-          <w:ilvl w:val="0"/>
-          <w:numId w:val="2"/>
-        </w:numPr>
-        <w:rPr>
-          <w:strike/>
-        </w:rPr>
-      </w:pPr>
-      <w:r>
+      <w:r>
+        <w:rPr>
+          <w:strike/>
+        </w:rPr>
+        <w:t>”</w:t>
+      </w:r>
+    </w:p>
+    <w:p>
+      <w:pPr>
+        <w:pStyle w:val="ListParagraph"/>
+        <w:numPr>
+          <w:ilvl w:val="0"/>
+          <w:numId w:val="2"/>
+        </w:numPr>
+        <w:rPr>
+          <w:strike/>
+        </w:rPr>
+      </w:pPr>
+      <w:r>
+        <w:rPr>
+          <w:strike/>
+        </w:rPr>
         <w:t xml:space="preserve">Figure 02 panel (a) add alpha value </w:t>
       </w:r>
     </w:p>
@@ -299,26 +338,32 @@
           <w:ilvl w:val="0"/>
           <w:numId w:val="2"/>
         </w:numPr>
-      </w:pPr>
-      <w:r>
-        <w:t xml:space="preserve">Figure02 </w:t>
-      </w:r>
-      <w:r>
-        <w:t>panel (b) add title “simulation”</w:t>
-      </w:r>
-    </w:p>
-    <w:p>
-      <w:pPr>
-        <w:pStyle w:val="ListParagraph"/>
-        <w:numPr>
-          <w:ilvl w:val="0"/>
-          <w:numId w:val="2"/>
-        </w:numPr>
-        <w:rPr>
-          <w:strike/>
-        </w:rPr>
-      </w:pPr>
-      <w:r>
+        <w:rPr>
+          <w:strike/>
+        </w:rPr>
+      </w:pPr>
+      <w:r>
+        <w:rPr>
+          <w:strike/>
+        </w:rPr>
+        <w:t>Figure02 panel (b) add title “simulation”</w:t>
+      </w:r>
+    </w:p>
+    <w:p>
+      <w:pPr>
+        <w:pStyle w:val="ListParagraph"/>
+        <w:numPr>
+          <w:ilvl w:val="0"/>
+          <w:numId w:val="2"/>
+        </w:numPr>
+        <w:rPr>
+          <w:strike/>
+        </w:rPr>
+      </w:pPr>
+      <w:r>
+        <w:rPr>
+          <w:strike/>
+        </w:rPr>
         <w:t xml:space="preserve">Figure02 panel (c) change lower case p to upper case in y label </w:t>
       </w:r>
     </w:p>
@@ -334,6 +379,9 @@
         </w:rPr>
       </w:pPr>
       <w:r>
+        <w:rPr>
+          <w:strike/>
+        </w:rPr>
         <w:t xml:space="preserve">Figure02 panel (c) add mean beta curve </w:t>
       </w:r>
     </w:p>
@@ -349,6 +397,41 @@
         </w:rPr>
       </w:pPr>
       <w:r>
+        <w:rPr>
+          <w:strike/>
+        </w:rPr>
+        <w:t xml:space="preserve">Figure02 panel (d) change beta to decay </w:t>
+      </w:r>
+      <w:proofErr w:type="spellStart"/>
+      <w:r>
+        <w:rPr>
+          <w:strike/>
+        </w:rPr>
+        <w:t>exp</w:t>
+      </w:r>
+      <w:proofErr w:type="spellEnd"/>
+      <w:r>
+        <w:rPr>
+          <w:strike/>
+        </w:rPr>
+        <w:t xml:space="preserve"> (beta)</w:t>
+      </w:r>
+    </w:p>
+    <w:p>
+      <w:pPr>
+        <w:pStyle w:val="ListParagraph"/>
+        <w:numPr>
+          <w:ilvl w:val="0"/>
+          <w:numId w:val="2"/>
+        </w:numPr>
+        <w:rPr>
+          <w:strike/>
+        </w:rPr>
+      </w:pPr>
+      <w:r>
+        <w:rPr>
+          <w:strike/>
+        </w:rPr>
         <w:t>Figure03 change panel letters to lower case</w:t>
       </w:r>
     </w:p>
@@ -364,6 +447,9 @@
         </w:rPr>
       </w:pPr>
       <w:r>
+        <w:rPr>
+          <w:strike/>
+        </w:rPr>
         <w:t>Figure03 panel (b) change beta to decay exp.</w:t>
       </w:r>
     </w:p>
@@ -395,32 +481,68 @@
           <w:ilvl w:val="0"/>
           <w:numId w:val="2"/>
         </w:numPr>
-      </w:pPr>
-      <w:r>
-        <w:t>Figure</w:t>
-      </w:r>
-      <w:r>
-        <w:t>03 panel (d) change Loops to L, write x label as “Loops (L)”</w:t>
-      </w:r>
-    </w:p>
-    <w:p>
-      <w:pPr>
-        <w:pStyle w:val="ListParagraph"/>
-        <w:numPr>
-          <w:ilvl w:val="0"/>
-          <w:numId w:val="2"/>
-        </w:numPr>
-      </w:pPr>
-      <w:r>
+        <w:rPr>
+          <w:strike/>
+        </w:rPr>
+      </w:pPr>
+      <w:r>
+        <w:rPr>
+          <w:strike/>
+        </w:rPr>
+        <w:t>Figure03 panel (d) change Loops to L, write x label as “Loops (L)”</w:t>
+      </w:r>
+    </w:p>
+    <w:p>
+      <w:pPr>
+        <w:pStyle w:val="ListParagraph"/>
+        <w:numPr>
+          <w:ilvl w:val="0"/>
+          <w:numId w:val="2"/>
+        </w:numPr>
+        <w:rPr>
+          <w:strike/>
+        </w:rPr>
+      </w:pPr>
+      <w:r>
+        <w:rPr>
+          <w:strike/>
+        </w:rPr>
+        <w:t>Figure04 change panel letters to lowercase</w:t>
+      </w:r>
+    </w:p>
+    <w:p>
+      <w:pPr>
+        <w:pStyle w:val="ListParagraph"/>
+        <w:numPr>
+          <w:ilvl w:val="0"/>
+          <w:numId w:val="2"/>
+        </w:numPr>
+        <w:rPr>
+          <w:strike/>
+        </w:rPr>
+      </w:pPr>
+      <w:r>
+        <w:rPr>
+          <w:strike/>
+        </w:rPr>
         <w:t>Figure0</w:t>
       </w:r>
       <w:r>
+        <w:rPr>
+          <w:strike/>
+        </w:rPr>
         <w:t>4 panel (b) write N_L=</w:t>
       </w:r>
       <w:r>
+        <w:rPr>
+          <w:strike/>
+        </w:rPr>
         <w:t>…</w:t>
       </w:r>
       <w:r>
+        <w:rPr>
+          <w:strike/>
+        </w:rPr>
         <w:t xml:space="preserve"> as number of loops in each box</w:t>
       </w:r>
     </w:p>
@@ -431,8 +553,14 @@
           <w:ilvl w:val="0"/>
           <w:numId w:val="2"/>
         </w:numPr>
-      </w:pPr>
-      <w:r>
+        <w:rPr>
+          <w:strike/>
+        </w:rPr>
+      </w:pPr>
+      <w:r>
+        <w:rPr>
+          <w:strike/>
+        </w:rPr>
         <w:t>Figure04 panel (c) replace beta by decay exp.</w:t>
       </w:r>
     </w:p>
@@ -443,80 +571,119 @@
           <w:ilvl w:val="0"/>
           <w:numId w:val="2"/>
         </w:numPr>
-      </w:pPr>
-      <w:r>
-        <w:t>Figure04 panel (d) change loops to L. write Loops (L) in x label</w:t>
-      </w:r>
-    </w:p>
-    <w:p>
-      <w:pPr>
-        <w:pStyle w:val="ListParagraph"/>
-        <w:numPr>
-          <w:ilvl w:val="0"/>
-          <w:numId w:val="2"/>
-        </w:numPr>
-      </w:pPr>
-      <w:r>
-        <w:t xml:space="preserve">Figure04 panel (d) change beta to decay exp.  </w:t>
-      </w:r>
-    </w:p>
-    <w:p>
-      <w:pPr>
-        <w:pStyle w:val="ListParagraph"/>
-        <w:numPr>
-          <w:ilvl w:val="0"/>
-          <w:numId w:val="2"/>
-        </w:numPr>
-      </w:pPr>
-      <w:r>
-        <w:t>Figure04 panel (e) replace x label by bead Index</w:t>
-      </w:r>
-    </w:p>
-    <w:p>
-      <w:pPr>
-        <w:pStyle w:val="ListParagraph"/>
-        <w:numPr>
-          <w:ilvl w:val="0"/>
-          <w:numId w:val="2"/>
-        </w:numPr>
-      </w:pPr>
-      <w:r>
-        <w:t xml:space="preserve">Figure04 panel (e) replace y label by anomalous exp. </w:t>
-      </w:r>
-    </w:p>
-    <w:p>
-      <w:pPr>
-        <w:pStyle w:val="ListParagraph"/>
-        <w:numPr>
-          <w:ilvl w:val="0"/>
-          <w:numId w:val="2"/>
-        </w:numPr>
-      </w:pPr>
-      <w:r>
-        <w:t>Figure04 panel (e) add N_L=.</w:t>
-      </w:r>
-      <w:r>
-        <w:t>.</w:t>
-      </w:r>
-      <w:r>
-        <w:t>. as number of loops in each box</w:t>
-      </w:r>
-    </w:p>
-    <w:p>
-      <w:pPr>
-        <w:pStyle w:val="ListParagraph"/>
-        <w:numPr>
-          <w:ilvl w:val="0"/>
-          <w:numId w:val="2"/>
-        </w:numPr>
-      </w:pPr>
-      <w:r>
-        <w:t>Figure06+07 join the two figure</w:t>
+        <w:rPr>
+          <w:strike/>
+        </w:rPr>
+      </w:pPr>
+      <w:r>
+        <w:rPr>
+          <w:strike/>
+        </w:rPr>
+        <w:t>Figure04 panel (d) change loo</w:t>
       </w:r>
       <w:bookmarkStart w:id="0" w:name="_GoBack"/>
       <w:bookmarkEnd w:id="0"/>
       <w:r>
-        <w:t xml:space="preserve">s into one </w:t>
+        <w:rPr>
+          <w:strike/>
+        </w:rPr>
+        <w:t>ps to L. write Loops (L) in x label</w:t>
+      </w:r>
+    </w:p>
+    <w:p>
+      <w:pPr>
+        <w:pStyle w:val="ListParagraph"/>
+        <w:numPr>
+          <w:ilvl w:val="0"/>
+          <w:numId w:val="2"/>
+        </w:numPr>
+        <w:rPr>
+          <w:strike/>
+        </w:rPr>
+      </w:pPr>
+      <w:r>
+        <w:rPr>
+          <w:strike/>
+        </w:rPr>
+        <w:t xml:space="preserve">Figure04 panel (d) change beta to decay exp.  </w:t>
+      </w:r>
+    </w:p>
+    <w:p>
+      <w:pPr>
+        <w:pStyle w:val="ListParagraph"/>
+        <w:numPr>
+          <w:ilvl w:val="0"/>
+          <w:numId w:val="2"/>
+        </w:numPr>
+        <w:rPr>
+          <w:strike/>
+        </w:rPr>
+      </w:pPr>
+      <w:r>
+        <w:rPr>
+          <w:strike/>
+        </w:rPr>
+        <w:t>Figure04 panel (e) replace x label by bead Index</w:t>
+      </w:r>
+    </w:p>
+    <w:p>
+      <w:pPr>
+        <w:pStyle w:val="ListParagraph"/>
+        <w:numPr>
+          <w:ilvl w:val="0"/>
+          <w:numId w:val="2"/>
+        </w:numPr>
+        <w:rPr>
+          <w:strike/>
+        </w:rPr>
+      </w:pPr>
+      <w:r>
+        <w:rPr>
+          <w:strike/>
+        </w:rPr>
+        <w:t xml:space="preserve">Figure04 panel (e) replace y label by anomalous exp. </w:t>
+      </w:r>
+    </w:p>
+    <w:p>
+      <w:pPr>
+        <w:pStyle w:val="ListParagraph"/>
+        <w:numPr>
+          <w:ilvl w:val="0"/>
+          <w:numId w:val="2"/>
+        </w:numPr>
+        <w:rPr>
+          <w:strike/>
+        </w:rPr>
+      </w:pPr>
+      <w:r>
+        <w:rPr>
+          <w:strike/>
+        </w:rPr>
+        <w:t>Figure04 panel (e) add N_L=.</w:t>
+      </w:r>
+      <w:r>
+        <w:rPr>
+          <w:strike/>
+        </w:rPr>
+        <w:t>.</w:t>
+      </w:r>
+      <w:r>
+        <w:rPr>
+          <w:strike/>
+        </w:rPr>
+        <w:t>. as number of loops in each box</w:t>
+      </w:r>
+    </w:p>
+    <w:p>
+      <w:pPr>
+        <w:pStyle w:val="ListParagraph"/>
+        <w:numPr>
+          <w:ilvl w:val="0"/>
+          <w:numId w:val="2"/>
+        </w:numPr>
+      </w:pPr>
+      <w:r>
+        <w:t xml:space="preserve">Figure06+07 join the two figures into one </w:t>
       </w:r>
     </w:p>
     <w:sectPr>

</xml_diff>